<commit_message>
Regroupement de toutes les fonctions dans main.c_c
Prochain truc à faire:
-écrire une fonction qui enregistre un tableau de nombre dans un fichier.txt (avec fopen,...)
-écrire une fonction python pour tracer une fonction associé à un tableau
-avec ces fonctions testés les transformés de fourrier.
</commit_message>
<xml_diff>
--- a/rapport intermediaire/rapport IN104.docx
+++ b/rapport intermediaire/rapport IN104.docx
@@ -568,7 +568,23 @@
           <w:sz w:val="24"/>
           <w:szCs w:val="24"/>
         </w:rPr>
-        <w:t xml:space="preserve"> pour nous concentré sur la lecture audio, mais nous n’excluons</w:t>
+        <w:t xml:space="preserve"> pour nous concentr</w:t>
+      </w:r>
+      <w:r>
+        <w:rPr>
+          <w:color w:val="0D0D0D" w:themeColor="text1" w:themeTint="F2"/>
+          <w:sz w:val="24"/>
+          <w:szCs w:val="24"/>
+        </w:rPr>
+        <w:t>er</w:t>
+      </w:r>
+      <w:r>
+        <w:rPr>
+          <w:color w:val="0D0D0D" w:themeColor="text1" w:themeTint="F2"/>
+          <w:sz w:val="24"/>
+          <w:szCs w:val="24"/>
+        </w:rPr>
+        <w:t xml:space="preserve"> sur la lecture audio, mais nous n’excluons</w:t>
       </w:r>
       <w:r>
         <w:rPr>
@@ -1402,6 +1418,47 @@
         <w:spacing w:line="240" w:lineRule="auto"/>
         <w:rPr>
           <w:rFonts w:eastAsiaTheme="minorEastAsia"/>
+          <w:color w:val="FF0000"/>
+          <w:sz w:val="24"/>
+          <w:szCs w:val="24"/>
+        </w:rPr>
+      </w:pPr>
+      <w:r>
+        <w:rPr>
+          <w:rFonts w:eastAsiaTheme="minorEastAsia"/>
+          <w:b/>
+          <w:bCs/>
+          <w:color w:val="FF0000"/>
+          <w:sz w:val="24"/>
+          <w:szCs w:val="24"/>
+          <w:u w:val="single"/>
+        </w:rPr>
+        <w:t>Remarque</w:t>
+      </w:r>
+      <w:r>
+        <w:rPr>
+          <w:rFonts w:eastAsiaTheme="minorEastAsia"/>
+          <w:color w:val="FF0000"/>
+          <w:sz w:val="24"/>
+          <w:szCs w:val="24"/>
+        </w:rPr>
+        <w:t xml:space="preserve"> : </w:t>
+      </w:r>
+      <w:r>
+        <w:rPr>
+          <w:rFonts w:eastAsiaTheme="minorEastAsia"/>
+          <w:color w:val="FF0000"/>
+          <w:sz w:val="24"/>
+          <w:szCs w:val="24"/>
+        </w:rPr>
+        <w:t>A l’issue de cette dernière séance nous avons mis toutes les fonctions des fichiers .c dans le fichier main.c avant la fonction main. Cela est plus simple pour nous afin de tester les fonctions sans avoir de problème causé par #include «fichier.c ». A la fin du projet nous optimiserons peut-être la compilation en créant des fichiers .h.</w:t>
+      </w:r>
+    </w:p>
+    <w:p>
+      <w:pPr>
+        <w:spacing w:line="240" w:lineRule="auto"/>
+        <w:rPr>
+          <w:rFonts w:eastAsiaTheme="minorEastAsia"/>
           <w:color w:val="7F7F7F" w:themeColor="text1" w:themeTint="80"/>
           <w:sz w:val="28"/>
           <w:szCs w:val="28"/>
@@ -1478,16 +1535,7 @@
           <w:sz w:val="24"/>
           <w:szCs w:val="24"/>
         </w:rPr>
-        <w:t>, afin de pouvoir trouver les fréquences prépondérantes à différents instants, on créer un boucle de temps avec un fenêtre de temps qui se déplace [t1,t2] = [0, 0.2] puis [0.2,0</w:t>
-      </w:r>
-      <w:r>
-        <w:rPr>
-          <w:rFonts w:eastAsiaTheme="minorEastAsia"/>
-          <w:color w:val="0D0D0D" w:themeColor="text1" w:themeTint="F2"/>
-          <w:sz w:val="24"/>
-          <w:szCs w:val="24"/>
-        </w:rPr>
-        <w:t xml:space="preserve">.4] etc… Et pour chaque tour de boucle on récupère un tableau d’amplitude fenêtrée en utilisant le fenêtrage de hamming, ce tableau doit ensuite passé par la fonction transformée de fourrier puis par la fonction Freq_preponderante, ces dernières fonctions prennent trop de temps à s’exécuter et elles fournissent quasiment toujours une fréquence fausse. Nous sommes donc en phase de deboggage. Une solution retenue pour améliorer le temps de calcul </w:t>
+        <w:t xml:space="preserve">, afin de pouvoir trouver les fréquences prépondérantes à différents instants, on créer un boucle de temps avec un </w:t>
       </w:r>
       <w:r>
         <w:rPr>
@@ -1497,7 +1545,16 @@
           <w:szCs w:val="24"/>
         </w:rPr>
         <w:lastRenderedPageBreak/>
-        <w:t>était de calculer les transformée de fourrier à partir de tableau d’amplitude en short au lieu de float. Le calcul se fait alors en un temps bien plus raisonnable mais les résulats sont encore erronés.</w:t>
+        <w:t>fenêtre de temps qui se déplace [t1,t2] = [0, 0.2] puis [0.2,0</w:t>
+      </w:r>
+      <w:r>
+        <w:rPr>
+          <w:rFonts w:eastAsiaTheme="minorEastAsia"/>
+          <w:color w:val="0D0D0D" w:themeColor="text1" w:themeTint="F2"/>
+          <w:sz w:val="24"/>
+          <w:szCs w:val="24"/>
+        </w:rPr>
+        <w:t>.4] etc… Et pour chaque tour de boucle on récupère un tableau d’amplitude fenêtrée en utilisant le fenêtrage de hamming, ce tableau doit ensuite passé par la fonction transformée de fourrier puis par la fonction Freq_preponderante, ces dernières fonctions prennent trop de temps à s’exécuter et elles fournissent quasiment toujours une fréquence fausse. Nous sommes donc en phase de deboggage. Une solution retenue pour améliorer le temps de calcul était de calculer les transformée de fourrier à partir de tableau d’amplitude en short au lieu de float. Le calcul se fait alors en un temps bien plus raisonnable mais les résulats sont encore erronés.</w:t>
       </w:r>
       <w:r>
         <w:rPr>
@@ -1610,7 +1667,25 @@
           <w:sz w:val="24"/>
           <w:szCs w:val="24"/>
         </w:rPr>
-        <w:t>e. Nous serons alors capable de calculer les notes prépondérantes à chacuns des intervalles de temps : [0, 0.2], [0.2,0.4] . On pourrait alors détecté celle qui est la plus forte (en terme d’amplitude) avec la méthode qui précède, puis on pourrait filtré la fréquence lié à cette note dans notre signal puis voir si une autre note est joué en simultané et recommencé tant qu’on détecte des note sur le spectre de cette fenêtre.</w:t>
+        <w:t>e. Nous serons alors capable de calculer les notes prépondérantes à chacuns des intervalles de temps : [0, 0.2], [0.2,0.4] . On pourrait alors détect</w:t>
+      </w:r>
+      <w:r>
+        <w:rPr>
+          <w:rFonts w:eastAsiaTheme="minorEastAsia"/>
+          <w:color w:val="0D0D0D" w:themeColor="text1" w:themeTint="F2"/>
+          <w:sz w:val="24"/>
+          <w:szCs w:val="24"/>
+        </w:rPr>
+        <w:t>er</w:t>
+      </w:r>
+      <w:r>
+        <w:rPr>
+          <w:rFonts w:eastAsiaTheme="minorEastAsia"/>
+          <w:color w:val="0D0D0D" w:themeColor="text1" w:themeTint="F2"/>
+          <w:sz w:val="24"/>
+          <w:szCs w:val="24"/>
+        </w:rPr>
+        <w:t xml:space="preserve"> celle qui est la plus forte (en terme d’amplitude) avec la méthode qui précède, puis on pourrait filtré la fréquence lié à cette note dans notre signal puis voir si une autre note est joué en simultané et recommencé tant qu’on détecte des note sur le spectre de cette fenêtre.</w:t>
       </w:r>
     </w:p>
     <w:p>

</xml_diff>